<commit_message>
Update source file RO CrisisText Video Scripts (Modules - All Ages).docx
</commit_message>
<xml_diff>
--- a/translations/parent_text_crisis_romania/en/RO CrisisText Video Scripts (Modules - All Ages).docx
+++ b/translations/parent_text_crisis_romania/en/RO CrisisText Video Scripts (Modules - All Ages).docx
@@ -2123,17 +2123,6 @@
                 <w:rtl w:val="0"/>
               </w:rPr>
               <w:t xml:space="preserve">Tell them whatever they are feeling is okay and give them comfort. </w:t>
-            </w:r>
-          </w:p>
-          <w:p>
-            <w:pPr>
-              <w:spacing w:line="240" w:lineRule="auto"/>
-              <w:rPr/>
-            </w:pPr>
-            <w:r>
-              <w:rPr>
-                <w:rtl w:val="0"/>
-              </w:rPr>
             </w:r>
           </w:p>
         </w:tc>
@@ -5942,7 +5931,7 @@
 
 <file path=customXML/item1.xml><?xml version="1.0" encoding="utf-8"?>
 <go:gDocsCustomXmlDataStorage xmlns:go="http://customooxmlschemas.google.com/" xmlns:r="http://schemas.openxmlformats.org/officeDocument/2006/relationships" uri="GoogleDocsCustomDataVersion2">
-  <go:docsCustomData xmlns:go="http://customooxmlschemas.google.com/" roundtripDataSignature="AMtx7mgZjoSaJoF4Hn8GtA6+0njZsq9CDQ==">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</go:docsCustomData>
+  <go:docsCustomData xmlns:go="http://customooxmlschemas.google.com/" roundtripDataSignature="AMtx7mjJPH1SCmdsXKiXZsTxqF12SO3JPQ==">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</go:docsCustomData>
 </go:gDocsCustomXmlDataStorage>
 </file>
 

</xml_diff>